<commit_message>
pronoun in LOR and ui update
</commit_message>
<xml_diff>
--- a/LOR.docx
+++ b/LOR.docx
@@ -114,13 +114,147 @@
       </w:r>
       <w:proofErr w:type="spellEnd"/>
       <w:r>
-        <w:t>} has demonstrated exceptional dedication and commitment to their studies, particularly in {branch},</w:t>
+        <w:t>} has demonstrated exceptional dedication and commitment to</w:t>
+      </w:r>
+      <w:r>
+        <w:t xml:space="preserve"> {</w:t>
+      </w:r>
+      <w:proofErr w:type="spellStart"/>
+      <w:r>
+        <w:t>his_or_her</w:t>
+      </w:r>
+      <w:proofErr w:type="spellEnd"/>
+      <w:r>
+        <w:t>}</w:t>
+      </w:r>
+      <w:r>
+        <w:t xml:space="preserve"> studies, particularly in {branch},</w:t>
       </w:r>
       <w:r>
         <w:t xml:space="preserve"> </w:t>
       </w:r>
       <w:r>
-        <w:t>with a specialization in {specialization}. Throughout their academic journey, {</w:t>
+        <w:t>with a specialization in {specialization}. Throughout the academic journey, {</w:t>
+      </w:r>
+      <w:proofErr w:type="spellStart"/>
+      <w:r>
+        <w:t>he_or_she</w:t>
+      </w:r>
+      <w:proofErr w:type="spellEnd"/>
+      <w:r>
+        <w:t>} has consistently exhibited a</w:t>
+      </w:r>
+      <w:r>
+        <w:t xml:space="preserve"> </w:t>
+      </w:r>
+      <w:r>
+        <w:t xml:space="preserve">strong work ethic, a thirst for knowledge, and remarkable proficiency in </w:t>
+      </w:r>
+      <w:r>
+        <w:t>{</w:t>
+      </w:r>
+      <w:proofErr w:type="spellStart"/>
+      <w:r>
+        <w:t>his_or_her</w:t>
+      </w:r>
+      <w:proofErr w:type="spellEnd"/>
+      <w:r>
+        <w:t>}</w:t>
+      </w:r>
+      <w:r>
+        <w:t xml:space="preserve"> chosen field.</w:t>
+      </w:r>
+    </w:p>
+    <w:p/>
+    <w:p>
+      <w:r>
+        <w:t>One of</w:t>
+      </w:r>
+      <w:r>
+        <w:t xml:space="preserve"> </w:t>
+      </w:r>
+      <w:r>
+        <w:t>{</w:t>
+      </w:r>
+      <w:proofErr w:type="spellStart"/>
+      <w:r>
+        <w:t>his_or_her</w:t>
+      </w:r>
+      <w:proofErr w:type="spellEnd"/>
+      <w:r>
+        <w:t>} notable strengths is their outstanding analytical skills, coupled with a creative approach to problem-solving.</w:t>
+      </w:r>
+      <w:r>
+        <w:t xml:space="preserve"> </w:t>
+      </w:r>
+      <w:r>
+        <w:t>Their enthusiasm for {specialization} is evident in their academic achievements and active participation in relevant academic and</w:t>
+      </w:r>
+      <w:r>
+        <w:t xml:space="preserve"> </w:t>
+      </w:r>
+      <w:r>
+        <w:t>extracurricular activities.</w:t>
+      </w:r>
+    </w:p>
+    <w:p/>
+    <w:p>
+      <w:r>
+        <w:t>I firmly believe that {</w:t>
+      </w:r>
+      <w:proofErr w:type="spellStart"/>
+      <w:r>
+        <w:t>he_or_she</w:t>
+      </w:r>
+      <w:proofErr w:type="spellEnd"/>
+      <w:r>
+        <w:t>} possesses the potential to make significant contributions to the field of higher education.</w:t>
+      </w:r>
+      <w:r>
+        <w:t xml:space="preserve"> </w:t>
+      </w:r>
+      <w:r>
+        <w:t xml:space="preserve">The passion for learning, coupled with </w:t>
+      </w:r>
+      <w:r>
+        <w:t>{</w:t>
+      </w:r>
+      <w:proofErr w:type="spellStart"/>
+      <w:r>
+        <w:t>his_or_her</w:t>
+      </w:r>
+      <w:proofErr w:type="spellEnd"/>
+      <w:r>
+        <w:t>}</w:t>
+      </w:r>
+      <w:r>
+        <w:t xml:space="preserve"> drive to excel, makes </w:t>
+      </w:r>
+      <w:r>
+        <w:t>{</w:t>
+      </w:r>
+      <w:proofErr w:type="spellStart"/>
+      <w:r>
+        <w:t>his_or_her</w:t>
+      </w:r>
+      <w:proofErr w:type="spellEnd"/>
+      <w:r>
+        <w:t>}</w:t>
+      </w:r>
+      <w:r>
+        <w:t xml:space="preserve"> an ideal candidate for any academic institution seeking</w:t>
+      </w:r>
+      <w:r>
+        <w:t xml:space="preserve"> </w:t>
+      </w:r>
+      <w:r>
+        <w:t>individuals who are eager to contribute positively to their community.</w:t>
+      </w:r>
+    </w:p>
+    <w:p/>
+    <w:p>
+      <w:r>
+        <w:t>I have no doubt that {</w:t>
       </w:r>
       <w:proofErr w:type="spellStart"/>
       <w:r>
@@ -128,89 +262,27 @@
       </w:r>
       <w:proofErr w:type="spellEnd"/>
       <w:r>
-        <w:t>} has consistently exhibited a</w:t>
-      </w:r>
-      <w:r>
-        <w:t xml:space="preserve"> </w:t>
-      </w:r>
-      <w:r>
-        <w:t>strong work ethic, a thirst for knowledge, and remarkable proficiency in their chosen field.</w:t>
-      </w:r>
-    </w:p>
-    <w:p/>
-    <w:p>
-      <w:r>
-        <w:t>One of {</w:t>
-      </w:r>
-      <w:proofErr w:type="spellStart"/>
-      <w:r>
-        <w:t>full_name</w:t>
-      </w:r>
-      <w:proofErr w:type="spellEnd"/>
-      <w:r>
-        <w:t>}'s notable strengths is their outstanding analytical skills, coupled with a creative approach to problem-</w:t>
-      </w:r>
-      <w:proofErr w:type="spellStart"/>
-      <w:r>
-        <w:t>solving.Their</w:t>
-      </w:r>
-      <w:proofErr w:type="spellEnd"/>
-      <w:r>
-        <w:t xml:space="preserve"> enthusiasm for {specialization} is evident in their academic achievements and active participation in relevant academic and</w:t>
-      </w:r>
-      <w:r>
-        <w:t xml:space="preserve"> </w:t>
-      </w:r>
-      <w:r>
-        <w:t>extracurricular activities.</w:t>
-      </w:r>
-    </w:p>
-    <w:p/>
-    <w:p>
-      <w:r>
-        <w:t>I firmly believe that {</w:t>
-      </w:r>
-      <w:proofErr w:type="spellStart"/>
-      <w:r>
-        <w:t>full_name</w:t>
-      </w:r>
-      <w:proofErr w:type="spellEnd"/>
-      <w:r>
-        <w:t>} possesses the potential to make significant contributions to the field of higher education.</w:t>
-      </w:r>
-      <w:r>
-        <w:t xml:space="preserve"> </w:t>
-      </w:r>
-      <w:r>
-        <w:t>Their passion for learning, coupled with their drive to excel, makes them an ideal candidate for any academic institution seeking</w:t>
-      </w:r>
-      <w:r>
-        <w:t xml:space="preserve"> </w:t>
-      </w:r>
-      <w:r>
-        <w:t>individuals who are eager to contribute positively to their community.</w:t>
-      </w:r>
-    </w:p>
-    <w:p/>
-    <w:p>
-      <w:r>
-        <w:t>I have no doubt that {</w:t>
-      </w:r>
-      <w:proofErr w:type="spellStart"/>
-      <w:r>
-        <w:t>full_name</w:t>
-      </w:r>
-      <w:proofErr w:type="spellEnd"/>
-      <w:r>
-        <w:t xml:space="preserve">} will continue to thrive and excel in their academic and professional </w:t>
-      </w:r>
-      <w:proofErr w:type="spellStart"/>
-      <w:r>
-        <w:t>endeavors</w:t>
-      </w:r>
-      <w:proofErr w:type="spellEnd"/>
-      <w:r>
-        <w:t>.</w:t>
+        <w:t xml:space="preserve">} will continue to thrive and excel in </w:t>
+      </w:r>
+      <w:r>
+        <w:t>{</w:t>
+      </w:r>
+      <w:proofErr w:type="spellStart"/>
+      <w:r>
+        <w:t>his_or_her</w:t>
+      </w:r>
+      <w:proofErr w:type="spellEnd"/>
+      <w:r>
+        <w:t>}</w:t>
+      </w:r>
+      <w:r>
+        <w:t xml:space="preserve"> academic and professional endeavo</w:t>
+      </w:r>
+      <w:r>
+        <w:t>u</w:t>
+      </w:r>
+      <w:r>
+        <w:t>rs.</w:t>
       </w:r>
     </w:p>
     <w:p>

</xml_diff>